<commit_message>
Make it public, CodeStash operations are open
</commit_message>
<xml_diff>
--- a/Pitches/CodeX_RAW.docx
+++ b/Pitches/CodeX_RAW.docx
@@ -50,7 +50,7 @@
           <w:szCs w:val="44"/>
           <w:vertAlign w:val="subscript"/>
         </w:rPr>
-        <w:t>BroCode</w:t>
+        <w:t>CodeStash</w:t>
       </w:r>
     </w:p>
     <w:p>
@@ -89,7 +89,21 @@
           <w:sz w:val="24"/>
           <w:szCs w:val="24"/>
         </w:rPr>
-        <w:t>So, we, a group of similar minded people vying for a change, put together a frame work of ideas forming a small community of freshers interested in coding called BroCode. It was successful in some points, but completely failing in others and we accept that with all accountability. It was helpful in getting us acquainted with our fellow coders with a similar passion for knowledge and that was a huge step.</w:t>
+        <w:t>So, we, a group of similar minded people vying for a change, put together a frame work of ideas forming a small community of freshers interested in coding called Code</w:t>
+      </w:r>
+      <w:r>
+        <w:rPr>
+          <w:sz w:val="24"/>
+          <w:szCs w:val="24"/>
+        </w:rPr>
+        <w:t>Stash (formerly BroCode)</w:t>
+      </w:r>
+      <w:r>
+        <w:rPr>
+          <w:sz w:val="24"/>
+          <w:szCs w:val="24"/>
+        </w:rPr>
+        <w:t>. It was successful in some points, but completely failing in others and we accept that with all accountability. It was helpful in getting us acquainted with our fellow coders with a similar passion for knowledge and that was a huge step.</w:t>
       </w:r>
     </w:p>
     <w:p>

</xml_diff>